<commit_message>
Previo a entrega minuta 29-ago
</commit_message>
<xml_diff>
--- a/20190831 Minuta Proyecto PetsHero.docx
+++ b/20190831 Minuta Proyecto PetsHero.docx
@@ -769,6 +769,8 @@
         </w:rPr>
         <w:t>Temas Tratados</w:t>
       </w:r>
+      <w:bookmarkStart w:id="1" w:name="OLE_LINK12"/>
+      <w:bookmarkStart w:id="2" w:name="OLE_LINK13"/>
     </w:p>
     <w:tbl>
       <w:tblPr>
@@ -813,6 +815,7 @@
                 <w:bCs/>
                 <w:sz w:val="20"/>
                 <w:szCs w:val="20"/>
+                <w:highlight w:val="magenta"/>
               </w:rPr>
             </w:pPr>
             <w:r>
@@ -821,8 +824,9 @@
                 <w:bCs/>
                 <w:sz w:val="20"/>
                 <w:szCs w:val="20"/>
-              </w:rPr>
-              <w:t xml:space="preserve">Adolfo nos apoyará </w:t>
+                <w:highlight w:val="magenta"/>
+              </w:rPr>
+              <w:t>Adolfo nos apoyará en proporcionar un kit para validar con códigos válidos</w:t>
             </w:r>
             <w:r>
               <w:rPr>
@@ -830,8 +834,9 @@
                 <w:bCs/>
                 <w:sz w:val="20"/>
                 <w:szCs w:val="20"/>
-              </w:rPr>
-              <w:t>en proporcionar un kit para validar con códigos válidos</w:t>
+                <w:highlight w:val="magenta"/>
+              </w:rPr>
+              <w:t xml:space="preserve"> (Resp. Adolfo)</w:t>
             </w:r>
           </w:p>
           <w:p>
@@ -854,8 +859,9 @@
                 <w:bCs/>
                 <w:sz w:val="20"/>
                 <w:szCs w:val="20"/>
-              </w:rPr>
-              <w:t>Hacer pruebas con QR válidos</w:t>
+                <w:highlight w:val="magenta"/>
+              </w:rPr>
+              <w:t>Hacer pruebas con QR válidos. Salvador nos apoyará a proporcionarnos un QR válido. Comentaba que el QR está conformado por la URL y el código en sí, y que pudiera ser que así tal cual se lo enviáramos a los WebServices, y él realizaría el parseo para obtenerlo</w:t>
             </w:r>
             <w:r>
               <w:rPr>
@@ -864,7 +870,27 @@
                 <w:sz w:val="20"/>
                 <w:szCs w:val="20"/>
               </w:rPr>
-              <w:t>. Salvador nos apoyará a proporcionarnos un QR válido. Comentaba que el QR está conformado por la URL y el código en sí, y que pudiera ser que así tal cual se lo enviáramos a los WebServices, y él realizaría el parseo para obtenerlo.</w:t>
+              <w:t>.</w:t>
+            </w:r>
+            <w:r>
+              <w:rPr>
+                <w:rFonts w:ascii="Century Gothic" w:hAnsi="Century Gothic" w:cs="Arial"/>
+                <w:bCs/>
+                <w:sz w:val="20"/>
+                <w:szCs w:val="20"/>
+                <w:highlight w:val="magenta"/>
+              </w:rPr>
+              <w:t xml:space="preserve"> </w:t>
+            </w:r>
+            <w:r>
+              <w:rPr>
+                <w:rFonts w:ascii="Century Gothic" w:hAnsi="Century Gothic" w:cs="Arial"/>
+                <w:bCs/>
+                <w:sz w:val="20"/>
+                <w:szCs w:val="20"/>
+                <w:highlight w:val="magenta"/>
+              </w:rPr>
+              <w:t>(Resp. Salvador)</w:t>
             </w:r>
           </w:p>
           <w:p>
@@ -879,6 +905,7 @@
                 <w:bCs/>
                 <w:sz w:val="20"/>
                 <w:szCs w:val="20"/>
+                <w:highlight w:val="cyan"/>
               </w:rPr>
             </w:pPr>
             <w:r>
@@ -887,8 +914,9 @@
                 <w:bCs/>
                 <w:sz w:val="20"/>
                 <w:szCs w:val="20"/>
-              </w:rPr>
-              <w:t>Las imágenes habría que tomarla</w:t>
+                <w:highlight w:val="cyan"/>
+              </w:rPr>
+              <w:t>Las imágenes habría que tomarlas del PDF, y que Dotech intente guardarlos con una muy buena resolución.</w:t>
             </w:r>
             <w:r>
               <w:rPr>
@@ -896,35 +924,9 @@
                 <w:bCs/>
                 <w:sz w:val="20"/>
                 <w:szCs w:val="20"/>
-              </w:rPr>
-              <w:t xml:space="preserve">s del PDF, y </w:t>
-            </w:r>
-            <w:r>
-              <w:rPr>
-                <w:rFonts w:ascii="Century Gothic" w:hAnsi="Century Gothic" w:cs="Arial"/>
-                <w:bCs/>
-                <w:sz w:val="20"/>
-                <w:szCs w:val="20"/>
-              </w:rPr>
-              <w:t>que Dotech intente</w:t>
-            </w:r>
-            <w:r>
-              <w:rPr>
-                <w:rFonts w:ascii="Century Gothic" w:hAnsi="Century Gothic" w:cs="Arial"/>
-                <w:bCs/>
-                <w:sz w:val="20"/>
-                <w:szCs w:val="20"/>
-              </w:rPr>
-              <w:t xml:space="preserve"> guardarl</w:t>
-            </w:r>
-            <w:r>
-              <w:rPr>
-                <w:rFonts w:ascii="Century Gothic" w:hAnsi="Century Gothic" w:cs="Arial"/>
-                <w:bCs/>
-                <w:sz w:val="20"/>
-                <w:szCs w:val="20"/>
-              </w:rPr>
-              <w:t>os con una muy buena resolución.</w:t>
+                <w:highlight w:val="cyan"/>
+              </w:rPr>
+              <w:t xml:space="preserve"> (¿A que PDF se refiere?)</w:t>
             </w:r>
           </w:p>
           <w:p>
@@ -952,8 +954,8 @@
               </w:rPr>
               <w:t>Cambiar "Registrar veterinaria" a "</w:t>
             </w:r>
-            <w:bookmarkStart w:id="1" w:name="OLE_LINK1"/>
-            <w:bookmarkStart w:id="2" w:name="OLE_LINK2"/>
+            <w:bookmarkStart w:id="3" w:name="OLE_LINK1"/>
+            <w:bookmarkStart w:id="4" w:name="OLE_LINK2"/>
             <w:r>
               <w:rPr>
                 <w:rFonts w:ascii="Century Gothic" w:hAnsi="Century Gothic" w:cs="Arial"/>
@@ -964,8 +966,8 @@
               </w:rPr>
               <w:t>Registrar negocio</w:t>
             </w:r>
-            <w:bookmarkEnd w:id="1"/>
-            <w:bookmarkEnd w:id="2"/>
+            <w:bookmarkEnd w:id="3"/>
+            <w:bookmarkEnd w:id="4"/>
             <w:r>
               <w:rPr>
                 <w:rFonts w:ascii="Century Gothic" w:hAnsi="Century Gothic" w:cs="Arial"/>
@@ -975,6 +977,16 @@
                 <w:highlight w:val="green"/>
               </w:rPr>
               <w:t>"</w:t>
+            </w:r>
+            <w:r>
+              <w:rPr>
+                <w:rFonts w:ascii="Century Gothic" w:hAnsi="Century Gothic" w:cs="Arial"/>
+                <w:bCs/>
+                <w:sz w:val="20"/>
+                <w:szCs w:val="20"/>
+                <w:highlight w:val="green"/>
+              </w:rPr>
+              <w:t>(listo)</w:t>
             </w:r>
           </w:p>
           <w:p>
@@ -1002,9 +1014,9 @@
               </w:rPr>
               <w:t>Cambiar "Veterinarias asociadas" a "</w:t>
             </w:r>
-            <w:bookmarkStart w:id="3" w:name="OLE_LINK3"/>
-            <w:bookmarkStart w:id="4" w:name="OLE_LINK4"/>
-            <w:bookmarkStart w:id="5" w:name="OLE_LINK5"/>
+            <w:bookmarkStart w:id="5" w:name="OLE_LINK3"/>
+            <w:bookmarkStart w:id="6" w:name="OLE_LINK4"/>
+            <w:bookmarkStart w:id="7" w:name="OLE_LINK5"/>
             <w:r>
               <w:rPr>
                 <w:rFonts w:ascii="Century Gothic" w:hAnsi="Century Gothic" w:cs="Arial"/>
@@ -1015,9 +1027,9 @@
               </w:rPr>
               <w:t>Lista de Veterinarias/CAMS</w:t>
             </w:r>
-            <w:bookmarkEnd w:id="3"/>
-            <w:bookmarkEnd w:id="4"/>
             <w:bookmarkEnd w:id="5"/>
+            <w:bookmarkEnd w:id="6"/>
+            <w:bookmarkEnd w:id="7"/>
             <w:r>
               <w:rPr>
                 <w:rFonts w:ascii="Century Gothic" w:hAnsi="Century Gothic" w:cs="Arial"/>
@@ -1027,6 +1039,16 @@
                 <w:highlight w:val="green"/>
               </w:rPr>
               <w:t>"</w:t>
+            </w:r>
+            <w:r>
+              <w:rPr>
+                <w:rFonts w:ascii="Century Gothic" w:hAnsi="Century Gothic" w:cs="Arial"/>
+                <w:bCs/>
+                <w:sz w:val="20"/>
+                <w:szCs w:val="20"/>
+                <w:highlight w:val="green"/>
+              </w:rPr>
+              <w:t>(listo)</w:t>
             </w:r>
           </w:p>
           <w:p>
@@ -1054,14 +1076,7 @@
               </w:rPr>
               <w:t>En menú del Dueño falta "Lista de Veterinarias/CAMS"</w:t>
             </w:r>
-          </w:p>
-          <w:p>
-            <w:pPr>
-              <w:pStyle w:val="Prrafodelista"/>
-              <w:numPr>
-                <w:ilvl w:val="0"/>
-                <w:numId w:val="48"/>
-              </w:numPr>
+            <w:r>
               <w:rPr>
                 <w:rFonts w:ascii="Century Gothic" w:hAnsi="Century Gothic" w:cs="Arial"/>
                 <w:bCs/>
@@ -1069,40 +1084,7 @@
                 <w:szCs w:val="20"/>
                 <w:highlight w:val="green"/>
               </w:rPr>
-            </w:pPr>
-            <w:r>
-              <w:rPr>
-                <w:rFonts w:ascii="Century Gothic" w:hAnsi="Century Gothic" w:cs="Arial"/>
-                <w:bCs/>
-                <w:sz w:val="20"/>
-                <w:szCs w:val="20"/>
-                <w:highlight w:val="green"/>
-              </w:rPr>
-              <w:t>En menú del Dueño "Reportar mascota perdida" hay que cambiarla por "¿</w:t>
-            </w:r>
-            <w:bookmarkStart w:id="6" w:name="OLE_LINK6"/>
-            <w:bookmarkStart w:id="7" w:name="OLE_LINK7"/>
-            <w:r>
-              <w:rPr>
-                <w:rFonts w:ascii="Century Gothic" w:hAnsi="Century Gothic" w:cs="Arial"/>
-                <w:bCs/>
-                <w:sz w:val="20"/>
-                <w:szCs w:val="20"/>
-                <w:highlight w:val="green"/>
-              </w:rPr>
-              <w:t>Encontraste una mascota</w:t>
-            </w:r>
-            <w:bookmarkEnd w:id="6"/>
-            <w:bookmarkEnd w:id="7"/>
-            <w:r>
-              <w:rPr>
-                <w:rFonts w:ascii="Century Gothic" w:hAnsi="Century Gothic" w:cs="Arial"/>
-                <w:bCs/>
-                <w:sz w:val="20"/>
-                <w:szCs w:val="20"/>
-                <w:highlight w:val="green"/>
-              </w:rPr>
-              <w:t xml:space="preserve">?" </w:t>
+              <w:t>(listo)</w:t>
             </w:r>
           </w:p>
           <w:p>
@@ -1128,10 +1110,10 @@
                 <w:szCs w:val="20"/>
                 <w:highlight w:val="green"/>
               </w:rPr>
-              <w:t>"Ver mis mascotas" en el menú de Veterinaria, no va... en su lugar agregar nueva opción "</w:t>
+              <w:t>En menú del Dueño "Reportar mascota perdida" hay que cambiarla por "¿</w:t>
             </w:r>
-            <w:bookmarkStart w:id="8" w:name="OLE_LINK8"/>
-            <w:bookmarkStart w:id="9" w:name="OLE_LINK9"/>
+            <w:bookmarkStart w:id="8" w:name="OLE_LINK6"/>
+            <w:bookmarkStart w:id="9" w:name="OLE_LINK7"/>
             <w:r>
               <w:rPr>
                 <w:rFonts w:ascii="Century Gothic" w:hAnsi="Century Gothic" w:cs="Arial"/>
@@ -1140,10 +1122,40 @@
                 <w:szCs w:val="20"/>
                 <w:highlight w:val="green"/>
               </w:rPr>
-              <w:t>Ver mis Clientes"</w:t>
+              <w:t>Encontraste una mascota</w:t>
             </w:r>
             <w:bookmarkEnd w:id="8"/>
             <w:bookmarkEnd w:id="9"/>
+            <w:r>
+              <w:rPr>
+                <w:rFonts w:ascii="Century Gothic" w:hAnsi="Century Gothic" w:cs="Arial"/>
+                <w:bCs/>
+                <w:sz w:val="20"/>
+                <w:szCs w:val="20"/>
+                <w:highlight w:val="green"/>
+              </w:rPr>
+              <w:t>?"</w:t>
+            </w:r>
+            <w:r>
+              <w:rPr>
+                <w:rFonts w:ascii="Century Gothic" w:hAnsi="Century Gothic" w:cs="Arial"/>
+                <w:bCs/>
+                <w:sz w:val="20"/>
+                <w:szCs w:val="20"/>
+                <w:highlight w:val="green"/>
+              </w:rPr>
+              <w:t>(listo)</w:t>
+            </w:r>
+            <w:r>
+              <w:rPr>
+                <w:rFonts w:ascii="Century Gothic" w:hAnsi="Century Gothic" w:cs="Arial"/>
+                <w:bCs/>
+                <w:sz w:val="20"/>
+                <w:szCs w:val="20"/>
+                <w:highlight w:val="green"/>
+              </w:rPr>
+              <w:t xml:space="preserve"> </w:t>
+            </w:r>
           </w:p>
           <w:p>
             <w:pPr>
@@ -1157,6 +1169,7 @@
                 <w:bCs/>
                 <w:sz w:val="20"/>
                 <w:szCs w:val="20"/>
+                <w:highlight w:val="green"/>
               </w:rPr>
             </w:pPr>
             <w:r>
@@ -1165,8 +1178,69 @@
                 <w:bCs/>
                 <w:sz w:val="20"/>
                 <w:szCs w:val="20"/>
+                <w:highlight w:val="green"/>
+              </w:rPr>
+              <w:t>"Ver mis mascotas" en el menú de Veterinaria, no va... en su lugar agregar nueva opción "</w:t>
+            </w:r>
+            <w:bookmarkStart w:id="10" w:name="OLE_LINK8"/>
+            <w:bookmarkStart w:id="11" w:name="OLE_LINK9"/>
+            <w:r>
+              <w:rPr>
+                <w:rFonts w:ascii="Century Gothic" w:hAnsi="Century Gothic" w:cs="Arial"/>
+                <w:bCs/>
+                <w:sz w:val="20"/>
+                <w:szCs w:val="20"/>
+                <w:highlight w:val="green"/>
+              </w:rPr>
+              <w:t>Ver mis Clientes"</w:t>
+            </w:r>
+            <w:bookmarkEnd w:id="10"/>
+            <w:bookmarkEnd w:id="11"/>
+            <w:r>
+              <w:rPr>
+                <w:rFonts w:ascii="Century Gothic" w:hAnsi="Century Gothic" w:cs="Arial"/>
+                <w:bCs/>
+                <w:sz w:val="20"/>
+                <w:szCs w:val="20"/>
+                <w:highlight w:val="green"/>
+              </w:rPr>
+              <w:t>(listo)</w:t>
+            </w:r>
+          </w:p>
+          <w:p>
+            <w:pPr>
+              <w:pStyle w:val="Prrafodelista"/>
+              <w:numPr>
+                <w:ilvl w:val="0"/>
+                <w:numId w:val="48"/>
+              </w:numPr>
+              <w:rPr>
+                <w:rFonts w:ascii="Century Gothic" w:hAnsi="Century Gothic" w:cs="Arial"/>
+                <w:bCs/>
+                <w:sz w:val="20"/>
+                <w:szCs w:val="20"/>
+                <w:highlight w:val="magenta"/>
+              </w:rPr>
+            </w:pPr>
+            <w:r>
+              <w:rPr>
+                <w:rFonts w:ascii="Century Gothic" w:hAnsi="Century Gothic" w:cs="Arial"/>
+                <w:bCs/>
+                <w:sz w:val="20"/>
+                <w:szCs w:val="20"/>
+                <w:highlight w:val="magenta"/>
               </w:rPr>
               <w:t>Pendiente WebService para "Ver mis Clientes". Salvador nos apoyará en proporcionarlo</w:t>
+            </w:r>
+            <w:r>
+              <w:rPr>
+                <w:rFonts w:ascii="Century Gothic" w:hAnsi="Century Gothic" w:cs="Arial"/>
+                <w:bCs/>
+                <w:sz w:val="20"/>
+                <w:szCs w:val="20"/>
+                <w:highlight w:val="magenta"/>
+              </w:rPr>
+              <w:t>(Resp. Salvador)</w:t>
             </w:r>
           </w:p>
           <w:p>
@@ -1207,6 +1281,7 @@
                 <w:bCs/>
                 <w:sz w:val="20"/>
                 <w:szCs w:val="20"/>
+                <w:highlight w:val="magenta"/>
               </w:rPr>
             </w:pPr>
             <w:r>
@@ -1215,8 +1290,9 @@
                 <w:bCs/>
                 <w:sz w:val="20"/>
                 <w:szCs w:val="20"/>
-              </w:rPr>
-              <w:t xml:space="preserve">Para términos y condiciones colocar una URL que Salvador nos proporcionará. Una URL para </w:t>
+                <w:highlight w:val="magenta"/>
+              </w:rPr>
+              <w:t>Para términos y condiciones colocar una URL que Salvador nos proporcionará. Una URL para Dueño y otra para Negocio (veterinaria).</w:t>
             </w:r>
             <w:r>
               <w:rPr>
@@ -1224,8 +1300,9 @@
                 <w:bCs/>
                 <w:sz w:val="20"/>
                 <w:szCs w:val="20"/>
-              </w:rPr>
-              <w:t>Dueño</w:t>
+                <w:highlight w:val="magenta"/>
+              </w:rPr>
+              <w:t xml:space="preserve"> </w:t>
             </w:r>
             <w:r>
               <w:rPr>
@@ -1233,8 +1310,35 @@
                 <w:bCs/>
                 <w:sz w:val="20"/>
                 <w:szCs w:val="20"/>
-              </w:rPr>
-              <w:t xml:space="preserve"> y otra para </w:t>
+                <w:highlight w:val="magenta"/>
+              </w:rPr>
+              <w:t>(Resp. Salvador)</w:t>
+            </w:r>
+          </w:p>
+          <w:p>
+            <w:pPr>
+              <w:pStyle w:val="Prrafodelista"/>
+              <w:numPr>
+                <w:ilvl w:val="0"/>
+                <w:numId w:val="48"/>
+              </w:numPr>
+              <w:rPr>
+                <w:rFonts w:ascii="Century Gothic" w:hAnsi="Century Gothic" w:cs="Arial"/>
+                <w:bCs/>
+                <w:sz w:val="20"/>
+                <w:szCs w:val="20"/>
+                <w:highlight w:val="magenta"/>
+              </w:rPr>
+            </w:pPr>
+            <w:r>
+              <w:rPr>
+                <w:rFonts w:ascii="Century Gothic" w:hAnsi="Century Gothic" w:cs="Arial"/>
+                <w:bCs/>
+                <w:sz w:val="20"/>
+                <w:szCs w:val="20"/>
+                <w:highlight w:val="magenta"/>
+              </w:rPr>
+              <w:t>Agregar aviso de privacidad para Dueño y Negocio. Colocar URL que Salvador nos proporcionará. Una URL para Dueño y otra para Negocio (veterinaria).</w:t>
             </w:r>
             <w:r>
               <w:rPr>
@@ -1242,8 +1346,9 @@
                 <w:bCs/>
                 <w:sz w:val="20"/>
                 <w:szCs w:val="20"/>
-              </w:rPr>
-              <w:t>Negocio (v</w:t>
+                <w:highlight w:val="magenta"/>
+              </w:rPr>
+              <w:t xml:space="preserve"> </w:t>
             </w:r>
             <w:r>
               <w:rPr>
@@ -1251,8 +1356,113 @@
                 <w:bCs/>
                 <w:sz w:val="20"/>
                 <w:szCs w:val="20"/>
-              </w:rPr>
-              <w:t>eterinaria</w:t>
+                <w:highlight w:val="magenta"/>
+              </w:rPr>
+              <w:t>(Resp. Salvador)</w:t>
+            </w:r>
+          </w:p>
+          <w:p>
+            <w:pPr>
+              <w:pStyle w:val="Prrafodelista"/>
+              <w:numPr>
+                <w:ilvl w:val="0"/>
+                <w:numId w:val="48"/>
+              </w:numPr>
+              <w:rPr>
+                <w:rFonts w:ascii="Century Gothic" w:hAnsi="Century Gothic" w:cs="Arial"/>
+                <w:bCs/>
+                <w:sz w:val="20"/>
+                <w:szCs w:val="20"/>
+                <w:highlight w:val="magenta"/>
+              </w:rPr>
+            </w:pPr>
+            <w:r>
+              <w:rPr>
+                <w:rFonts w:ascii="Century Gothic" w:hAnsi="Century Gothic" w:cs="Arial"/>
+                <w:bCs/>
+                <w:sz w:val="20"/>
+                <w:szCs w:val="20"/>
+                <w:highlight w:val="magenta"/>
+              </w:rPr>
+              <w:t>Falta la implementación en la Lista de CAMS para el correcto funcionamiento en el uso de latitud y longitud. Considerar en las pruebas.</w:t>
+            </w:r>
+            <w:bookmarkStart w:id="12" w:name="OLE_LINK10"/>
+            <w:bookmarkStart w:id="13" w:name="OLE_LINK11"/>
+            <w:r>
+              <w:rPr>
+                <w:rFonts w:ascii="Century Gothic" w:hAnsi="Century Gothic" w:cs="Arial"/>
+                <w:bCs/>
+                <w:sz w:val="20"/>
+                <w:szCs w:val="20"/>
+                <w:highlight w:val="magenta"/>
+              </w:rPr>
+              <w:t>(Resp. Salvador)</w:t>
+            </w:r>
+            <w:bookmarkEnd w:id="12"/>
+            <w:bookmarkEnd w:id="13"/>
+          </w:p>
+          <w:p>
+            <w:pPr>
+              <w:pStyle w:val="Prrafodelista"/>
+              <w:numPr>
+                <w:ilvl w:val="0"/>
+                <w:numId w:val="48"/>
+              </w:numPr>
+              <w:rPr>
+                <w:rFonts w:ascii="Century Gothic" w:hAnsi="Century Gothic" w:cs="Arial"/>
+                <w:bCs/>
+                <w:sz w:val="20"/>
+                <w:szCs w:val="20"/>
+                <w:highlight w:val="green"/>
+              </w:rPr>
+            </w:pPr>
+            <w:r>
+              <w:rPr>
+                <w:rFonts w:ascii="Century Gothic" w:hAnsi="Century Gothic" w:cs="Arial"/>
+                <w:bCs/>
+                <w:sz w:val="20"/>
+                <w:szCs w:val="20"/>
+                <w:highlight w:val="green"/>
+              </w:rPr>
+              <w:t>En Localización, bajar el botón de Escanear, para darle más espacio al de Captura Código.</w:t>
+            </w:r>
+          </w:p>
+          <w:p>
+            <w:pPr>
+              <w:pStyle w:val="Prrafodelista"/>
+              <w:numPr>
+                <w:ilvl w:val="0"/>
+                <w:numId w:val="48"/>
+              </w:numPr>
+              <w:rPr>
+                <w:rFonts w:ascii="Century Gothic" w:hAnsi="Century Gothic" w:cs="Arial"/>
+                <w:bCs/>
+                <w:sz w:val="20"/>
+                <w:szCs w:val="20"/>
+                <w:highlight w:val="green"/>
+              </w:rPr>
+            </w:pPr>
+            <w:r>
+              <w:rPr>
+                <w:rFonts w:ascii="Century Gothic" w:hAnsi="Century Gothic" w:cs="Arial"/>
+                <w:bCs/>
+                <w:sz w:val="20"/>
+                <w:szCs w:val="20"/>
+                <w:highlight w:val="green"/>
+              </w:rPr>
+              <w:t>En</w:t>
+            </w:r>
+            <w:bookmarkStart w:id="14" w:name="_GoBack"/>
+            <w:bookmarkEnd w:id="14"/>
+            <w:r>
+              <w:rPr>
+                <w:rFonts w:ascii="Century Gothic" w:hAnsi="Century Gothic" w:cs="Arial"/>
+                <w:bCs/>
+                <w:sz w:val="20"/>
+                <w:szCs w:val="20"/>
+                <w:highlight w:val="green"/>
+              </w:rPr>
+              <w:t xml:space="preserve"> Localización Enviar mensaje del dueño, homologar que "mensaje" se llame "Notas".</w:t>
             </w:r>
             <w:r>
               <w:rPr>
@@ -1260,8 +1470,69 @@
                 <w:bCs/>
                 <w:sz w:val="20"/>
                 <w:szCs w:val="20"/>
-              </w:rPr>
-              <w:t>)</w:t>
+                <w:highlight w:val="green"/>
+              </w:rPr>
+              <w:t>(listo)</w:t>
+            </w:r>
+          </w:p>
+          <w:p>
+            <w:pPr>
+              <w:pStyle w:val="Prrafodelista"/>
+              <w:numPr>
+                <w:ilvl w:val="0"/>
+                <w:numId w:val="48"/>
+              </w:numPr>
+              <w:rPr>
+                <w:rFonts w:ascii="Century Gothic" w:hAnsi="Century Gothic" w:cs="Arial"/>
+                <w:bCs/>
+                <w:sz w:val="20"/>
+                <w:szCs w:val="20"/>
+              </w:rPr>
+            </w:pPr>
+            <w:r>
+              <w:rPr>
+                <w:rFonts w:ascii="Century Gothic" w:hAnsi="Century Gothic" w:cs="Arial"/>
+                <w:bCs/>
+                <w:sz w:val="20"/>
+                <w:szCs w:val="20"/>
+              </w:rPr>
+              <w:t xml:space="preserve">En caso de que no estén habilitados los permisos para el uso del GPS, que aparezca opción </w:t>
+            </w:r>
+            <w:r>
+              <w:rPr>
+                <w:rFonts w:ascii="Century Gothic" w:hAnsi="Century Gothic" w:cs="Arial"/>
+                <w:bCs/>
+                <w:sz w:val="20"/>
+                <w:szCs w:val="20"/>
+              </w:rPr>
+              <w:t xml:space="preserve">de </w:t>
+            </w:r>
+            <w:r>
+              <w:rPr>
+                <w:rFonts w:ascii="Century Gothic" w:hAnsi="Century Gothic" w:cs="Arial"/>
+                <w:bCs/>
+                <w:sz w:val="20"/>
+                <w:szCs w:val="20"/>
+              </w:rPr>
+              <w:t>selección</w:t>
+            </w:r>
+            <w:r>
+              <w:rPr>
+                <w:rFonts w:ascii="Century Gothic" w:hAnsi="Century Gothic" w:cs="Arial"/>
+                <w:bCs/>
+                <w:sz w:val="20"/>
+                <w:szCs w:val="20"/>
+              </w:rPr>
+              <w:t xml:space="preserve"> de</w:t>
+            </w:r>
+            <w:r>
+              <w:rPr>
+                <w:rFonts w:ascii="Century Gothic" w:hAnsi="Century Gothic" w:cs="Arial"/>
+                <w:bCs/>
+                <w:sz w:val="20"/>
+                <w:szCs w:val="20"/>
+              </w:rPr>
+              <w:t xml:space="preserve"> Estado y Ciudad</w:t>
             </w:r>
             <w:r>
               <w:rPr>
@@ -1294,7 +1565,7 @@
                 <w:sz w:val="20"/>
                 <w:szCs w:val="20"/>
               </w:rPr>
-              <w:t xml:space="preserve">Agregar aviso de privacidad para Dueño y Negocio. Colocar URL que Salvador nos proporcionará. Una URL para </w:t>
+              <w:t xml:space="preserve">En Registrar mascota, cuando hay controles con dependencia especificar </w:t>
             </w:r>
             <w:r>
               <w:rPr>
@@ -1303,7 +1574,7 @@
                 <w:sz w:val="20"/>
                 <w:szCs w:val="20"/>
               </w:rPr>
-              <w:t>Dueño</w:t>
+              <w:t>a través de un mensaje cuando le den clic al control para abrir la lista, que</w:t>
             </w:r>
             <w:r>
               <w:rPr>
@@ -1312,7 +1583,7 @@
                 <w:sz w:val="20"/>
                 <w:szCs w:val="20"/>
               </w:rPr>
-              <w:t xml:space="preserve"> y otra para </w:t>
+              <w:t xml:space="preserve"> se requiere </w:t>
             </w:r>
             <w:r>
               <w:rPr>
@@ -1321,7 +1592,25 @@
                 <w:sz w:val="20"/>
                 <w:szCs w:val="20"/>
               </w:rPr>
-              <w:t>Negocio (veterinaria)</w:t>
+              <w:t>seleccionar primero otro elemento, como Raza,</w:t>
+            </w:r>
+            <w:r>
+              <w:rPr>
+                <w:rFonts w:ascii="Century Gothic" w:hAnsi="Century Gothic" w:cs="Arial"/>
+                <w:bCs/>
+                <w:sz w:val="20"/>
+                <w:szCs w:val="20"/>
+              </w:rPr>
+              <w:t xml:space="preserve"> Color</w:t>
+            </w:r>
+            <w:r>
+              <w:rPr>
+                <w:rFonts w:ascii="Century Gothic" w:hAnsi="Century Gothic" w:cs="Arial"/>
+                <w:bCs/>
+                <w:sz w:val="20"/>
+                <w:szCs w:val="20"/>
+              </w:rPr>
+              <w:t>, etc</w:t>
             </w:r>
             <w:r>
               <w:rPr>
@@ -1354,256 +1643,6 @@
                 <w:sz w:val="20"/>
                 <w:szCs w:val="20"/>
               </w:rPr>
-              <w:t xml:space="preserve">Falta la implementación en la Lista de CAMS para el correcto funcionamiento en el uso </w:t>
-            </w:r>
-            <w:r>
-              <w:rPr>
-                <w:rFonts w:ascii="Century Gothic" w:hAnsi="Century Gothic" w:cs="Arial"/>
-                <w:bCs/>
-                <w:sz w:val="20"/>
-                <w:szCs w:val="20"/>
-              </w:rPr>
-              <w:t>de latitud y longitud. Considerar en las pruebas</w:t>
-            </w:r>
-            <w:r>
-              <w:rPr>
-                <w:rFonts w:ascii="Century Gothic" w:hAnsi="Century Gothic" w:cs="Arial"/>
-                <w:bCs/>
-                <w:sz w:val="20"/>
-                <w:szCs w:val="20"/>
-              </w:rPr>
-              <w:t>.</w:t>
-            </w:r>
-          </w:p>
-          <w:p>
-            <w:pPr>
-              <w:pStyle w:val="Prrafodelista"/>
-              <w:numPr>
-                <w:ilvl w:val="0"/>
-                <w:numId w:val="48"/>
-              </w:numPr>
-              <w:rPr>
-                <w:rFonts w:ascii="Century Gothic" w:hAnsi="Century Gothic" w:cs="Arial"/>
-                <w:bCs/>
-                <w:sz w:val="20"/>
-                <w:szCs w:val="20"/>
-                <w:highlight w:val="green"/>
-              </w:rPr>
-            </w:pPr>
-            <w:r>
-              <w:rPr>
-                <w:rFonts w:ascii="Century Gothic" w:hAnsi="Century Gothic" w:cs="Arial"/>
-                <w:bCs/>
-                <w:sz w:val="20"/>
-                <w:szCs w:val="20"/>
-                <w:highlight w:val="green"/>
-              </w:rPr>
-              <w:t>En Localización, bajar el botón de Escanear, para darle más espacio al de Captura Código.</w:t>
-            </w:r>
-          </w:p>
-          <w:p>
-            <w:pPr>
-              <w:pStyle w:val="Prrafodelista"/>
-              <w:numPr>
-                <w:ilvl w:val="0"/>
-                <w:numId w:val="48"/>
-              </w:numPr>
-              <w:rPr>
-                <w:rFonts w:ascii="Century Gothic" w:hAnsi="Century Gothic" w:cs="Arial"/>
-                <w:bCs/>
-                <w:sz w:val="20"/>
-                <w:szCs w:val="20"/>
-              </w:rPr>
-            </w:pPr>
-            <w:r>
-              <w:rPr>
-                <w:rFonts w:ascii="Century Gothic" w:hAnsi="Century Gothic" w:cs="Arial"/>
-                <w:bCs/>
-                <w:sz w:val="20"/>
-                <w:szCs w:val="20"/>
-              </w:rPr>
-              <w:t>En Localización Enviar mensaje del dueño, homologar que "mensaje" se llame "Notas"</w:t>
-            </w:r>
-            <w:r>
-              <w:rPr>
-                <w:rFonts w:ascii="Century Gothic" w:hAnsi="Century Gothic" w:cs="Arial"/>
-                <w:bCs/>
-                <w:sz w:val="20"/>
-                <w:szCs w:val="20"/>
-              </w:rPr>
-              <w:t>.</w:t>
-            </w:r>
-          </w:p>
-          <w:p>
-            <w:pPr>
-              <w:pStyle w:val="Prrafodelista"/>
-              <w:numPr>
-                <w:ilvl w:val="0"/>
-                <w:numId w:val="48"/>
-              </w:numPr>
-              <w:rPr>
-                <w:rFonts w:ascii="Century Gothic" w:hAnsi="Century Gothic" w:cs="Arial"/>
-                <w:bCs/>
-                <w:sz w:val="20"/>
-                <w:szCs w:val="20"/>
-              </w:rPr>
-            </w:pPr>
-            <w:bookmarkStart w:id="10" w:name="_GoBack"/>
-            <w:r>
-              <w:rPr>
-                <w:rFonts w:ascii="Century Gothic" w:hAnsi="Century Gothic" w:cs="Arial"/>
-                <w:bCs/>
-                <w:sz w:val="20"/>
-                <w:szCs w:val="20"/>
-              </w:rPr>
-              <w:t xml:space="preserve">En caso de que no estén habilitados los permisos para el uso del GPS, que aparezca opción </w:t>
-            </w:r>
-            <w:r>
-              <w:rPr>
-                <w:rFonts w:ascii="Century Gothic" w:hAnsi="Century Gothic" w:cs="Arial"/>
-                <w:bCs/>
-                <w:sz w:val="20"/>
-                <w:szCs w:val="20"/>
-              </w:rPr>
-              <w:t xml:space="preserve">de </w:t>
-            </w:r>
-            <w:r>
-              <w:rPr>
-                <w:rFonts w:ascii="Century Gothic" w:hAnsi="Century Gothic" w:cs="Arial"/>
-                <w:bCs/>
-                <w:sz w:val="20"/>
-                <w:szCs w:val="20"/>
-              </w:rPr>
-              <w:t>selección</w:t>
-            </w:r>
-            <w:r>
-              <w:rPr>
-                <w:rFonts w:ascii="Century Gothic" w:hAnsi="Century Gothic" w:cs="Arial"/>
-                <w:bCs/>
-                <w:sz w:val="20"/>
-                <w:szCs w:val="20"/>
-              </w:rPr>
-              <w:t xml:space="preserve"> de</w:t>
-            </w:r>
-            <w:r>
-              <w:rPr>
-                <w:rFonts w:ascii="Century Gothic" w:hAnsi="Century Gothic" w:cs="Arial"/>
-                <w:bCs/>
-                <w:sz w:val="20"/>
-                <w:szCs w:val="20"/>
-              </w:rPr>
-              <w:t xml:space="preserve"> Estado y Ciudad</w:t>
-            </w:r>
-            <w:r>
-              <w:rPr>
-                <w:rFonts w:ascii="Century Gothic" w:hAnsi="Century Gothic" w:cs="Arial"/>
-                <w:bCs/>
-                <w:sz w:val="20"/>
-                <w:szCs w:val="20"/>
-              </w:rPr>
-              <w:t>.</w:t>
-            </w:r>
-            <w:bookmarkEnd w:id="10"/>
-          </w:p>
-          <w:p>
-            <w:pPr>
-              <w:pStyle w:val="Prrafodelista"/>
-              <w:numPr>
-                <w:ilvl w:val="0"/>
-                <w:numId w:val="48"/>
-              </w:numPr>
-              <w:rPr>
-                <w:rFonts w:ascii="Century Gothic" w:hAnsi="Century Gothic" w:cs="Arial"/>
-                <w:bCs/>
-                <w:sz w:val="20"/>
-                <w:szCs w:val="20"/>
-              </w:rPr>
-            </w:pPr>
-            <w:r>
-              <w:rPr>
-                <w:rFonts w:ascii="Century Gothic" w:hAnsi="Century Gothic" w:cs="Arial"/>
-                <w:bCs/>
-                <w:sz w:val="20"/>
-                <w:szCs w:val="20"/>
-              </w:rPr>
-              <w:t xml:space="preserve">En Registrar mascota, cuando hay controles con dependencia especificar </w:t>
-            </w:r>
-            <w:r>
-              <w:rPr>
-                <w:rFonts w:ascii="Century Gothic" w:hAnsi="Century Gothic" w:cs="Arial"/>
-                <w:bCs/>
-                <w:sz w:val="20"/>
-                <w:szCs w:val="20"/>
-              </w:rPr>
-              <w:t>a través de un mensaje cuando le den clic al control para abrir la lista, que</w:t>
-            </w:r>
-            <w:r>
-              <w:rPr>
-                <w:rFonts w:ascii="Century Gothic" w:hAnsi="Century Gothic" w:cs="Arial"/>
-                <w:bCs/>
-                <w:sz w:val="20"/>
-                <w:szCs w:val="20"/>
-              </w:rPr>
-              <w:t xml:space="preserve"> se requiere </w:t>
-            </w:r>
-            <w:r>
-              <w:rPr>
-                <w:rFonts w:ascii="Century Gothic" w:hAnsi="Century Gothic" w:cs="Arial"/>
-                <w:bCs/>
-                <w:sz w:val="20"/>
-                <w:szCs w:val="20"/>
-              </w:rPr>
-              <w:t>seleccionar primero otro elemento, como Raza,</w:t>
-            </w:r>
-            <w:r>
-              <w:rPr>
-                <w:rFonts w:ascii="Century Gothic" w:hAnsi="Century Gothic" w:cs="Arial"/>
-                <w:bCs/>
-                <w:sz w:val="20"/>
-                <w:szCs w:val="20"/>
-              </w:rPr>
-              <w:t xml:space="preserve"> Color</w:t>
-            </w:r>
-            <w:r>
-              <w:rPr>
-                <w:rFonts w:ascii="Century Gothic" w:hAnsi="Century Gothic" w:cs="Arial"/>
-                <w:bCs/>
-                <w:sz w:val="20"/>
-                <w:szCs w:val="20"/>
-              </w:rPr>
-              <w:t>, etc</w:t>
-            </w:r>
-            <w:r>
-              <w:rPr>
-                <w:rFonts w:ascii="Century Gothic" w:hAnsi="Century Gothic" w:cs="Arial"/>
-                <w:bCs/>
-                <w:sz w:val="20"/>
-                <w:szCs w:val="20"/>
-              </w:rPr>
-              <w:t>.</w:t>
-            </w:r>
-          </w:p>
-          <w:p>
-            <w:pPr>
-              <w:pStyle w:val="Prrafodelista"/>
-              <w:numPr>
-                <w:ilvl w:val="0"/>
-                <w:numId w:val="48"/>
-              </w:numPr>
-              <w:rPr>
-                <w:rFonts w:ascii="Century Gothic" w:hAnsi="Century Gothic" w:cs="Arial"/>
-                <w:bCs/>
-                <w:sz w:val="20"/>
-                <w:szCs w:val="20"/>
-              </w:rPr>
-            </w:pPr>
-            <w:r>
-              <w:rPr>
-                <w:rFonts w:ascii="Century Gothic" w:hAnsi="Century Gothic" w:cs="Arial"/>
-                <w:bCs/>
-                <w:sz w:val="20"/>
-                <w:szCs w:val="20"/>
-              </w:rPr>
               <w:t>En Registrar mascota, identificar los campos obligatorios</w:t>
             </w:r>
             <w:r>
@@ -1641,6 +1680,16 @@
               </w:rPr>
               <w:t>Revisar que se no se pueda utilizar modo horizontal, o en su defecto que se visualice correctamente.</w:t>
             </w:r>
+            <w:r>
+              <w:rPr>
+                <w:rFonts w:ascii="Century Gothic" w:hAnsi="Century Gothic" w:cs="Arial"/>
+                <w:bCs/>
+                <w:sz w:val="20"/>
+                <w:szCs w:val="20"/>
+                <w:highlight w:val="green"/>
+              </w:rPr>
+              <w:t>(listo)</w:t>
+            </w:r>
           </w:p>
           <w:p>
             <w:pPr>
@@ -1697,6 +1746,7 @@
                 <w:bCs/>
                 <w:sz w:val="20"/>
                 <w:szCs w:val="20"/>
+                <w:highlight w:val="green"/>
               </w:rPr>
             </w:pPr>
             <w:r>
@@ -1705,8 +1755,9 @@
                 <w:bCs/>
                 <w:sz w:val="20"/>
                 <w:szCs w:val="20"/>
-              </w:rPr>
-              <w:t>En Lista de CAMS, si se cambia a modo horizontal, que salga mapa izquierda, y lista derecha</w:t>
+                <w:highlight w:val="green"/>
+              </w:rPr>
+              <w:t>En Lista de CAMS, si se cambia a modo horizontal, que salga mapa izquierda, y lista derecha.</w:t>
             </w:r>
             <w:r>
               <w:rPr>
@@ -1714,8 +1765,9 @@
                 <w:bCs/>
                 <w:sz w:val="20"/>
                 <w:szCs w:val="20"/>
-              </w:rPr>
-              <w:t>.</w:t>
+                <w:highlight w:val="green"/>
+              </w:rPr>
+              <w:t>(no aplica por cambio del punto 19)</w:t>
             </w:r>
           </w:p>
           <w:p>
@@ -1730,6 +1782,7 @@
                 <w:bCs/>
                 <w:sz w:val="20"/>
                 <w:szCs w:val="20"/>
+                <w:highlight w:val="green"/>
               </w:rPr>
             </w:pPr>
             <w:r>
@@ -1738,8 +1791,9 @@
                 <w:bCs/>
                 <w:sz w:val="20"/>
                 <w:szCs w:val="20"/>
-              </w:rPr>
-              <w:t>“</w:t>
+                <w:highlight w:val="green"/>
+              </w:rPr>
+              <w:t>“Pets Heroe” cambiar a Pets Hero en Localización.</w:t>
             </w:r>
             <w:r>
               <w:rPr>
@@ -1747,35 +1801,9 @@
                 <w:bCs/>
                 <w:sz w:val="20"/>
                 <w:szCs w:val="20"/>
-              </w:rPr>
-              <w:t>Pets Heroe</w:t>
-            </w:r>
-            <w:r>
-              <w:rPr>
-                <w:rFonts w:ascii="Century Gothic" w:hAnsi="Century Gothic" w:cs="Arial"/>
-                <w:bCs/>
-                <w:sz w:val="20"/>
-                <w:szCs w:val="20"/>
-              </w:rPr>
-              <w:t>”</w:t>
-            </w:r>
-            <w:r>
-              <w:rPr>
-                <w:rFonts w:ascii="Century Gothic" w:hAnsi="Century Gothic" w:cs="Arial"/>
-                <w:bCs/>
-                <w:sz w:val="20"/>
-                <w:szCs w:val="20"/>
-              </w:rPr>
-              <w:t xml:space="preserve"> cambiar a Pets Hero en Localización</w:t>
-            </w:r>
-            <w:r>
-              <w:rPr>
-                <w:rFonts w:ascii="Century Gothic" w:hAnsi="Century Gothic" w:cs="Arial"/>
-                <w:bCs/>
-                <w:sz w:val="20"/>
-                <w:szCs w:val="20"/>
-              </w:rPr>
-              <w:t>.</w:t>
+                <w:highlight w:val="green"/>
+              </w:rPr>
+              <w:t>(listo)</w:t>
             </w:r>
           </w:p>
           <w:p>
@@ -1833,11 +1861,22 @@
                 <w:szCs w:val="20"/>
                 <w:highlight w:val="green"/>
               </w:rPr>
-              <w:t>En la pantalla principal de menú, en caso de en dispositivo Android le piquen al botón físico de regresar, se pueda salir de la aplicación (quitarla de pantalla).</w:t>
+              <w:t>En la pantalla principal de menú, en caso de en dispositivo Android le piquen al botón físico de regresar, se pueda salir de la aplicación (quitarla de pantalla)</w:t>
+            </w:r>
+            <w:r>
+              <w:rPr>
+                <w:rFonts w:ascii="Century Gothic" w:hAnsi="Century Gothic" w:cs="Arial"/>
+                <w:bCs/>
+                <w:sz w:val="20"/>
+                <w:szCs w:val="20"/>
+              </w:rPr>
+              <w:t>.(listo)</w:t>
             </w:r>
           </w:p>
         </w:tc>
       </w:tr>
+      <w:bookmarkEnd w:id="1"/>
+      <w:bookmarkEnd w:id="2"/>
     </w:tbl>
     <w:p>
       <w:pPr>
@@ -1934,16 +1973,7 @@
               <w:szCs w:val="18"/>
               <w:lang w:val="es-MX"/>
             </w:rPr>
-            <w:t xml:space="preserve">               </w:t>
-          </w:r>
-          <w:r>
-            <w:rPr>
-              <w:rFonts w:ascii="Century Gothic" w:hAnsi="Century Gothic"/>
-              <w:sz w:val="18"/>
-              <w:szCs w:val="18"/>
-              <w:lang w:val="es-MX"/>
-            </w:rPr>
-            <w:t xml:space="preserve">Fecha Ult. Mod. </w:t>
+            <w:t xml:space="preserve">               Fecha Ult. Mod. </w:t>
           </w:r>
           <w:r>
             <w:rPr>
@@ -7034,7 +7064,6 @@
     <w:lsdException w:name="HTML Sample" w:semiHidden="1" w:unhideWhenUsed="1"/>
     <w:lsdException w:name="HTML Typewriter" w:semiHidden="1" w:unhideWhenUsed="1"/>
     <w:lsdException w:name="HTML Variable" w:semiHidden="1" w:unhideWhenUsed="1"/>
-    <w:lsdException w:name="Normal Table" w:semiHidden="1" w:unhideWhenUsed="1"/>
     <w:lsdException w:name="annotation subject" w:semiHidden="1" w:unhideWhenUsed="1"/>
     <w:lsdException w:name="No List" w:semiHidden="1" w:unhideWhenUsed="1"/>
     <w:lsdException w:name="Outline List 1" w:semiHidden="1" w:unhideWhenUsed="1"/>
@@ -7076,12 +7105,13 @@
     <w:lsdException w:name="Table 3D effects 3" w:semiHidden="1" w:unhideWhenUsed="1"/>
     <w:lsdException w:name="Table Contemporary" w:semiHidden="1" w:unhideWhenUsed="1"/>
     <w:lsdException w:name="Table Elegant" w:semiHidden="1" w:unhideWhenUsed="1"/>
+    <w:lsdException w:name="Table Professional" w:semiHidden="1" w:unhideWhenUsed="1"/>
     <w:lsdException w:name="Table Subtle 1" w:semiHidden="1" w:unhideWhenUsed="1"/>
     <w:lsdException w:name="Table Subtle 2" w:semiHidden="1" w:unhideWhenUsed="1"/>
+    <w:lsdException w:name="Table Web 1" w:semiHidden="1" w:unhideWhenUsed="1"/>
     <w:lsdException w:name="Table Web 3" w:semiHidden="1" w:unhideWhenUsed="1"/>
     <w:lsdException w:name="Balloon Text" w:semiHidden="1" w:unhideWhenUsed="1"/>
     <w:lsdException w:name="Table Grid" w:uiPriority="59"/>
-    <w:lsdException w:name="Table Theme" w:semiHidden="1" w:unhideWhenUsed="1"/>
     <w:lsdException w:name="Placeholder Text" w:semiHidden="1" w:unhideWhenUsed="1"/>
     <w:lsdException w:name="No Spacing" w:qFormat="1"/>
     <w:lsdException w:name="Light Shading"/>
@@ -7965,7 +7995,7 @@
 </file>
 
 <file path=customXml/itemProps1.xml><?xml version="1.0" encoding="utf-8"?>
-<ds:datastoreItem xmlns:ds="http://schemas.openxmlformats.org/officeDocument/2006/customXml" ds:itemID="{434367FA-AD59-EA43-826E-1651776E148E}">
+<ds:datastoreItem xmlns:ds="http://schemas.openxmlformats.org/officeDocument/2006/customXml" ds:itemID="{AF30CA71-15C2-6741-AF3E-57E273AA4C14}">
   <ds:schemaRefs>
     <ds:schemaRef ds:uri="http://schemas.openxmlformats.org/officeDocument/2006/bibliography"/>
   </ds:schemaRefs>

</xml_diff>